<commit_message>
Fall 2023 version of the Kafka task
</commit_message>
<xml_diff>
--- a/06_ohjelmistoarkkitehtuurit_ja_patternit/docker-test/Docker.docx
+++ b/06_ohjelmistoarkkitehtuurit_ja_patternit/docker-test/Docker.docx
@@ -38,7 +38,13 @@
         <w:t>,</w:t>
       </w:r>
       <w:r>
-        <w:t xml:space="preserve"> not</w:t>
+        <w:t xml:space="preserve"> </w:t>
+      </w:r>
+      <w:r>
+        <w:rPr>
+          <w:b/>
+        </w:rPr>
+        <w:t>not</w:t>
       </w:r>
       <w:r>
         <w:t xml:space="preserve"> Docker Desktop</w:t>
@@ -99,12 +105,7 @@
         <w:ind w:left="1440"/>
       </w:pPr>
       <w:r>
-        <w:t xml:space="preserve">and </w:t>
-      </w:r>
-      <w:bookmarkStart w:id="0" w:name="_GoBack"/>
-      <w:bookmarkEnd w:id="0"/>
-      <w:r>
-        <w:t xml:space="preserve">also: </w:t>
+        <w:t xml:space="preserve">and also: </w:t>
       </w:r>
       <w:hyperlink r:id="rId6" w:anchor="on-linux" w:history="1">
         <w:r>
@@ -278,6 +279,9 @@
         </w:numPr>
       </w:pPr>
       <w:r>
+        <w:t xml:space="preserve">Total process: </w:t>
+      </w:r>
+      <w:r>
         <w:t xml:space="preserve">1. </w:t>
       </w:r>
       <w:r>
@@ -394,10 +398,19 @@
         <w:t>folders and files</w:t>
       </w:r>
       <w:r>
+        <w:t>, thus e.g. module versions</w:t>
+      </w:r>
+      <w:r>
         <w:t xml:space="preserve"> -</w:t>
       </w:r>
       <w:r>
-        <w:t xml:space="preserve"> (though if you need to share </w:t>
+        <w:t xml:space="preserve"> (though if you need </w:t>
+      </w:r>
+      <w:r>
+        <w:t>you can</w:t>
+      </w:r>
+      <w:r>
+        <w:t xml:space="preserve"> share </w:t>
       </w:r>
       <w:r>
         <w:rPr>
@@ -412,7 +425,7 @@
         <w:t>olume</w:t>
       </w:r>
       <w:r>
-        <w:t>, it's possible)</w:t>
+        <w:t>)</w:t>
       </w:r>
     </w:p>
     <w:p>
@@ -430,7 +443,28 @@
         <w:t xml:space="preserve"> -</w:t>
       </w:r>
       <w:r>
-        <w:t xml:space="preserve"> (though if you need to open/publish a port outside the container, it's possible)</w:t>
+        <w:t xml:space="preserve"> (though if you need </w:t>
+      </w:r>
+      <w:r>
+        <w:t>you can</w:t>
+      </w:r>
+      <w:r>
+        <w:t xml:space="preserve"> open/</w:t>
+      </w:r>
+      <w:r>
+        <w:rPr>
+          <w:b/>
+        </w:rPr>
+        <w:t>export</w:t>
+      </w:r>
+      <w:r>
+        <w:rPr>
+          <w:b/>
+        </w:rPr>
+        <w:t xml:space="preserve"> a port</w:t>
+      </w:r>
+      <w:r>
+        <w:t xml:space="preserve"> outside the container)</w:t>
       </w:r>
     </w:p>
     <w:p>
@@ -442,35 +476,72 @@
         </w:numPr>
       </w:pPr>
       <w:r>
-        <w:t>networks - (by default each container is alone, but can be put to one 'network' if needed)</w:t>
-      </w:r>
-    </w:p>
-    <w:p>
-      <w:r>
+        <w:t xml:space="preserve">networks - (by default each container is alone, but can be put to </w:t>
+      </w:r>
+      <w:r>
+        <w:t>same</w:t>
+      </w:r>
+      <w:r>
+        <w:t xml:space="preserve"> '</w:t>
+      </w:r>
+      <w:r>
+        <w:rPr>
+          <w:b/>
+        </w:rPr>
+        <w:t>network</w:t>
+      </w:r>
+      <w:r>
+        <w:t>' if needed)</w:t>
+      </w:r>
+    </w:p>
+    <w:p>
+      <w:r>
+        <w:rPr>
+          <w:color w:val="A6A6A6" w:themeColor="background1" w:themeShade="A6"/>
+        </w:rPr>
         <w:t xml:space="preserve">What </w:t>
       </w:r>
       <w:r>
+        <w:rPr>
+          <w:color w:val="A6A6A6" w:themeColor="background1" w:themeShade="A6"/>
+        </w:rPr>
         <w:t>would the VM</w:t>
       </w:r>
       <w:r>
+        <w:rPr>
+          <w:color w:val="A6A6A6" w:themeColor="background1" w:themeShade="A6"/>
+        </w:rPr>
         <w:t xml:space="preserve"> hypervisor</w:t>
       </w:r>
       <w:r>
+        <w:rPr>
+          <w:color w:val="A6A6A6" w:themeColor="background1" w:themeShade="A6"/>
+        </w:rPr>
         <w:t xml:space="preserve"> be then</w:t>
       </w:r>
       <w:r>
+        <w:rPr>
+          <w:color w:val="A6A6A6" w:themeColor="background1" w:themeShade="A6"/>
+        </w:rPr>
         <w:t>?</w:t>
       </w:r>
       <w:r>
+        <w:rPr>
+          <w:color w:val="A6A6A6" w:themeColor="background1" w:themeShade="A6"/>
+        </w:rPr>
         <w:t xml:space="preserve">   </w:t>
       </w:r>
       <w:r>
+        <w:rPr>
+          <w:color w:val="A6A6A6" w:themeColor="background1" w:themeShade="A6"/>
+        </w:rPr>
         <w:t xml:space="preserve">A hypervisor, also known as a virtual machine monitor or VMM, is software that creates and runs virtual machines (VMs). A hypervisor allows one host computer to support multiple guest VMs by virtually sharing its resources, such as memory and processing.   …. Source: </w:t>
       </w:r>
       <w:hyperlink r:id="rId9" w:history="1">
         <w:r>
           <w:rPr>
             <w:rStyle w:val="Hyperlink"/>
+            <w:color w:val="A6A6A6" w:themeColor="background1" w:themeShade="A6"/>
           </w:rPr>
           <w:t>https://www.vmware.com/topics/glossary/content/hypervisor.html</w:t>
         </w:r>
@@ -491,7 +562,7 @@
         <w:t xml:space="preserve">Docker images and container </w:t>
       </w:r>
       <w:r>
-        <w:t>make it possible to e.g. run</w:t>
+        <w:t>make it possible to run</w:t>
       </w:r>
       <w:r>
         <w:t xml:space="preserve"> / have</w:t>
@@ -499,6 +570,9 @@
       <w:r>
         <w:t xml:space="preserve"> </w:t>
       </w:r>
+      <w:r>
+        <w:t>e.g.        (BENEFITS OF DOCKERIZATION)</w:t>
+      </w:r>
     </w:p>
     <w:p>
       <w:pPr>
@@ -521,7 +595,13 @@
         </w:numPr>
       </w:pPr>
       <w:r>
-        <w:t xml:space="preserve">with different even 'globally' (=still only in that container) installed npm modules, </w:t>
+        <w:t xml:space="preserve">with different even 'globally' (=still </w:t>
+      </w:r>
+      <w:r>
+        <w:t>actually only</w:t>
+      </w:r>
+      <w:r>
+        <w:t xml:space="preserve"> in that container) installed npm modules, </w:t>
       </w:r>
     </w:p>
     <w:p>
@@ -595,7 +675,13 @@
         <w:t>these challenges</w:t>
       </w:r>
       <w:r>
-        <w:t xml:space="preserve"> (These are some of the Docker benefits)</w:t>
+        <w:t xml:space="preserve"> (</w:t>
+      </w:r>
+      <w:r>
+        <w:t>More</w:t>
+      </w:r>
+      <w:r>
+        <w:t xml:space="preserve"> Docker benefits)</w:t>
       </w:r>
       <w:r>
         <w:t>:</w:t>
@@ -610,7 +696,13 @@
         </w:numPr>
       </w:pPr>
       <w:r>
-        <w:t xml:space="preserve">Some files missing from the </w:t>
+        <w:t>Some files</w:t>
+      </w:r>
+      <w:r>
+        <w:t xml:space="preserve"> easily</w:t>
+      </w:r>
+      <w:r>
+        <w:t xml:space="preserve"> missing from the </w:t>
       </w:r>
       <w:r>
         <w:t>deployment =&gt; Image contains all needed</w:t>
@@ -634,7 +726,13 @@
         <w:t>packages</w:t>
       </w:r>
       <w:r>
-        <w:t>, exactly the version wanted</w:t>
+        <w:t>, exactly the version</w:t>
+      </w:r>
+      <w:r>
+        <w:t xml:space="preserve">s that are </w:t>
+      </w:r>
+      <w:r>
+        <w:t>wanted</w:t>
       </w:r>
     </w:p>
     <w:p>
@@ -670,7 +768,13 @@
         <w:t>very fast</w:t>
       </w:r>
       <w:r>
-        <w:t>.</w:t>
+        <w:t>, like</w:t>
+      </w:r>
+      <w:r>
+        <w:t xml:space="preserve"> in</w:t>
+      </w:r>
+      <w:r>
+        <w:t xml:space="preserve"> seconds or less.</w:t>
       </w:r>
     </w:p>
     <w:p>
@@ -688,7 +792,13 @@
         <w:t xml:space="preserve"> iteratively</w:t>
       </w:r>
       <w:r>
-        <w:t>, and even take a copy of some old script as basis for a different kind of project</w:t>
+        <w:t xml:space="preserve">, and even take a copy of some old script as basis for a different kind of </w:t>
+      </w:r>
+      <w:r>
+        <w:t xml:space="preserve">new </w:t>
+      </w:r>
+      <w:r>
+        <w:t>project</w:t>
       </w:r>
       <w:r>
         <w:t>.</w:t>
@@ -721,9 +831,14 @@
           <w:rPr>
             <w:rStyle w:val="Hyperlink"/>
           </w:rPr>
-          <w:t>https://docs.docker.com.xy2401.com/engine/docker-overview/</w:t>
+          <w:t>https://docs.docker.com/get-started/overview/</w:t>
         </w:r>
       </w:hyperlink>
+      <w:r>
+        <w:t xml:space="preserve"> </w:t>
+      </w:r>
+      <w:bookmarkStart w:id="0" w:name="_GoBack"/>
+      <w:bookmarkEnd w:id="0"/>
       <w:r>
         <w:t xml:space="preserve"> Docker Overview</w:t>
       </w:r>
@@ -1423,6 +1538,18 @@
       <w:contextualSpacing/>
     </w:pPr>
   </w:style>
+  <w:style w:type="character" w:styleId="FollowedHyperlink">
+    <w:name w:val="FollowedHyperlink"/>
+    <w:basedOn w:val="DefaultParagraphFont"/>
+    <w:uiPriority w:val="99"/>
+    <w:semiHidden/>
+    <w:unhideWhenUsed/>
+    <w:rsid w:val="005C44FA"/>
+    <w:rPr>
+      <w:color w:val="954F72" w:themeColor="followedHyperlink"/>
+      <w:u w:val="single"/>
+    </w:rPr>
+  </w:style>
 </w:styles>
 </file>
 

</xml_diff>

<commit_message>
Docker vocabulary about main terms added
</commit_message>
<xml_diff>
--- a/06_ohjelmistoarkkitehtuurit_ja_patternit/docker-test/Docker.docx
+++ b/06_ohjelmistoarkkitehtuurit_ja_patternit/docker-test/Docker.docx
@@ -1,6 +1,6 @@
 
 <file path=word/document.xml><?xml version="1.0" encoding="utf-8"?>
-<w:document xmlns:wpc="http://schemas.microsoft.com/office/word/2010/wordprocessingCanvas" xmlns:cx="http://schemas.microsoft.com/office/drawing/2014/chartex" xmlns:cx1="http://schemas.microsoft.com/office/drawing/2015/9/8/chartex" xmlns:cx2="http://schemas.microsoft.com/office/drawing/2015/10/21/chartex" xmlns:cx3="http://schemas.microsoft.com/office/drawing/2016/5/9/chartex" xmlns:cx4="http://schemas.microsoft.com/office/drawing/2016/5/10/chartex" xmlns:cx5="http://schemas.microsoft.com/office/drawing/2016/5/11/chartex" xmlns:cx6="http://schemas.microsoft.com/office/drawing/2016/5/12/chartex" xmlns:cx7="http://schemas.microsoft.com/office/drawing/2016/5/13/chartex" xmlns:cx8="http://schemas.microsoft.com/office/drawing/2016/5/14/chartex" xmlns:mc="http://schemas.openxmlformats.org/markup-compatibility/2006" xmlns:aink="http://schemas.microsoft.com/office/drawing/2016/ink" xmlns:am3d="http://schemas.microsoft.com/office/drawing/2017/model3d" xmlns:o="urn:schemas-microsoft-com:office:office" xmlns:r="http://schemas.openxmlformats.org/officeDocument/2006/relationships" xmlns:m="http://schemas.openxmlformats.org/officeDocument/2006/math" xmlns:v="urn:schemas-microsoft-com:vml" xmlns:wp14="http://schemas.microsoft.com/office/word/2010/wordprocessingDrawing" xmlns:wp="http://schemas.openxmlformats.org/drawingml/2006/wordprocessingDrawing" xmlns:w10="urn:schemas-microsoft-com:office:word" xmlns:w="http://schemas.openxmlformats.org/wordprocessingml/2006/main" xmlns:w14="http://schemas.microsoft.com/office/word/2010/wordml" xmlns:w15="http://schemas.microsoft.com/office/word/2012/wordml" xmlns:w16cid="http://schemas.microsoft.com/office/word/2016/wordml/cid" xmlns:w16se="http://schemas.microsoft.com/office/word/2015/wordml/symex" xmlns:wpg="http://schemas.microsoft.com/office/word/2010/wordprocessingGroup" xmlns:wpi="http://schemas.microsoft.com/office/word/2010/wordprocessingInk" xmlns:wne="http://schemas.microsoft.com/office/word/2006/wordml" xmlns:wps="http://schemas.microsoft.com/office/word/2010/wordprocessingShape" mc:Ignorable="w14 w15 w16se w16cid wp14">
+<w:document xmlns:wpc="http://schemas.microsoft.com/office/word/2010/wordprocessingCanvas" xmlns:cx="http://schemas.microsoft.com/office/drawing/2014/chartex" xmlns:cx1="http://schemas.microsoft.com/office/drawing/2015/9/8/chartex" xmlns:cx2="http://schemas.microsoft.com/office/drawing/2015/10/21/chartex" xmlns:cx3="http://schemas.microsoft.com/office/drawing/2016/5/9/chartex" xmlns:cx4="http://schemas.microsoft.com/office/drawing/2016/5/10/chartex" xmlns:cx5="http://schemas.microsoft.com/office/drawing/2016/5/11/chartex" xmlns:cx6="http://schemas.microsoft.com/office/drawing/2016/5/12/chartex" xmlns:cx7="http://schemas.microsoft.com/office/drawing/2016/5/13/chartex" xmlns:cx8="http://schemas.microsoft.com/office/drawing/2016/5/14/chartex" xmlns:mc="http://schemas.openxmlformats.org/markup-compatibility/2006" xmlns:aink="http://schemas.microsoft.com/office/drawing/2016/ink" xmlns:am3d="http://schemas.microsoft.com/office/drawing/2017/model3d" xmlns:o="urn:schemas-microsoft-com:office:office" xmlns:oel="http://schemas.microsoft.com/office/2019/extlst" xmlns:r="http://schemas.openxmlformats.org/officeDocument/2006/relationships" xmlns:m="http://schemas.openxmlformats.org/officeDocument/2006/math" xmlns:v="urn:schemas-microsoft-com:vml" xmlns:wp14="http://schemas.microsoft.com/office/word/2010/wordprocessingDrawing" xmlns:wp="http://schemas.openxmlformats.org/drawingml/2006/wordprocessingDrawing" xmlns:w10="urn:schemas-microsoft-com:office:word" xmlns:w="http://schemas.openxmlformats.org/wordprocessingml/2006/main" xmlns:w14="http://schemas.microsoft.com/office/word/2010/wordml" xmlns:w15="http://schemas.microsoft.com/office/word/2012/wordml" xmlns:w16cex="http://schemas.microsoft.com/office/word/2018/wordml/cex" xmlns:w16cid="http://schemas.microsoft.com/office/word/2016/wordml/cid" xmlns:w16="http://schemas.microsoft.com/office/word/2018/wordml" xmlns:w16sdtdh="http://schemas.microsoft.com/office/word/2020/wordml/sdtdatahash" xmlns:w16se="http://schemas.microsoft.com/office/word/2015/wordml/symex" xmlns:wpg="http://schemas.microsoft.com/office/word/2010/wordprocessingGroup" xmlns:wpi="http://schemas.microsoft.com/office/word/2010/wordprocessingInk" xmlns:wne="http://schemas.microsoft.com/office/word/2006/wordml" xmlns:wps="http://schemas.microsoft.com/office/word/2010/wordprocessingShape" mc:Ignorable="w14 w15 w16se w16cid w16 w16cex w16sdtdh wp14">
   <w:body>
     <w:p>
       <w:pPr>
@@ -253,6 +253,9 @@
         </w:numPr>
       </w:pPr>
       <w:r>
+        <w:t xml:space="preserve">Jan 2024: v.  </w:t>
+      </w:r>
+      <w:r>
         <w:t xml:space="preserve">March 2023: v. </w:t>
       </w:r>
       <w:r>
@@ -853,8 +856,6 @@
       <w:r>
         <w:t xml:space="preserve"> Basic commands to administer containers and images</w:t>
       </w:r>
-      <w:bookmarkStart w:id="0" w:name="_GoBack"/>
-      <w:bookmarkEnd w:id="0"/>
     </w:p>
     <w:p>
       <w:hyperlink r:id="rId12" w:history="1">
@@ -876,6 +877,329 @@
           <w:rStyle w:val="Hyperlink"/>
         </w:rPr>
         <w:br/>
+      </w:r>
+    </w:p>
+    <w:p>
+      <w:r>
+        <w:br w:type="page"/>
+      </w:r>
+    </w:p>
+    <w:p>
+      <w:pPr>
+        <w:rPr>
+          <w:b/>
+          <w:bCs/>
+        </w:rPr>
+      </w:pPr>
+      <w:r>
+        <w:rPr>
+          <w:b/>
+          <w:bCs/>
+        </w:rPr>
+        <w:lastRenderedPageBreak/>
+        <w:t>DOCKER VOCABULARY</w:t>
+      </w:r>
+    </w:p>
+    <w:p>
+      <w:r>
+        <w:t>DOCKER</w:t>
+      </w:r>
+    </w:p>
+    <w:p>
+      <w:r>
+        <w:t>PaaS environment to build, deliver and run software as isolated and independent containers.</w:t>
+      </w:r>
+    </w:p>
+    <w:p>
+      <w:pPr>
+        <w:pStyle w:val="ListParagraph"/>
+        <w:numPr>
+          <w:ilvl w:val="0"/>
+          <w:numId w:val="3"/>
+        </w:numPr>
+      </w:pPr>
+      <w:r>
+        <w:t xml:space="preserve">By </w:t>
+      </w:r>
+      <w:proofErr w:type="gramStart"/>
+      <w:r>
+        <w:t>default</w:t>
+      </w:r>
+      <w:proofErr w:type="gramEnd"/>
+      <w:r>
+        <w:t xml:space="preserve"> containers are sand-boxed / isolated. </w:t>
+      </w:r>
+    </w:p>
+    <w:p>
+      <w:pPr>
+        <w:pStyle w:val="ListParagraph"/>
+        <w:numPr>
+          <w:ilvl w:val="0"/>
+          <w:numId w:val="3"/>
+        </w:numPr>
+      </w:pPr>
+      <w:r>
+        <w:t xml:space="preserve">You can make containers to see others by exposing </w:t>
+      </w:r>
+      <w:proofErr w:type="gramStart"/>
+      <w:r>
+        <w:t>ports</w:t>
+      </w:r>
+      <w:proofErr w:type="gramEnd"/>
+    </w:p>
+    <w:p>
+      <w:pPr>
+        <w:pStyle w:val="ListParagraph"/>
+        <w:numPr>
+          <w:ilvl w:val="0"/>
+          <w:numId w:val="3"/>
+        </w:numPr>
+      </w:pPr>
+      <w:r>
+        <w:t>You can make containers to share data also by shared volume (basically a shared folder that two or more containers can access)</w:t>
+      </w:r>
+    </w:p>
+    <w:p>
+      <w:r>
+        <w:t>DOCKER ENGINE</w:t>
+      </w:r>
+    </w:p>
+    <w:p>
+      <w:r>
+        <w:t xml:space="preserve">The engine </w:t>
+      </w:r>
+      <w:r>
+        <w:t>(</w:t>
+      </w:r>
+      <w:proofErr w:type="spellStart"/>
+      <w:r>
+        <w:t>Dockerd</w:t>
+      </w:r>
+      <w:proofErr w:type="spellEnd"/>
+      <w:r>
+        <w:t xml:space="preserve"> daemon</w:t>
+      </w:r>
+      <w:r>
+        <w:t>/process</w:t>
+      </w:r>
+      <w:r>
+        <w:t xml:space="preserve"> and Docker Engine </w:t>
+      </w:r>
+      <w:proofErr w:type="gramStart"/>
+      <w:r>
+        <w:t>API</w:t>
+      </w:r>
+      <w:r>
+        <w:t xml:space="preserve"> )</w:t>
+      </w:r>
+      <w:proofErr w:type="gramEnd"/>
+      <w:r>
+        <w:t xml:space="preserve"> </w:t>
+      </w:r>
+      <w:r>
+        <w:t>to manage and run the containers.</w:t>
+      </w:r>
+    </w:p>
+    <w:p>
+      <w:r>
+        <w:t>DOCKER CLIENT</w:t>
+      </w:r>
+    </w:p>
+    <w:p>
+      <w:r>
+        <w:t xml:space="preserve">The </w:t>
+      </w:r>
+      <w:r>
+        <w:rPr>
+          <w:i/>
+          <w:iCs/>
+        </w:rPr>
+        <w:t>docker</w:t>
+      </w:r>
+      <w:r>
+        <w:t xml:space="preserve"> command line command. Client for giving commands about starting or stopping containers, or building, publishing images.</w:t>
+      </w:r>
+    </w:p>
+    <w:p>
+      <w:r>
+        <w:t>DOCKERFILE</w:t>
+      </w:r>
+    </w:p>
+    <w:p>
+      <w:r>
+        <w:t xml:space="preserve">Your ‘script’ for making your own Docker images. Image could be built based on source code and other assets on your disk and, if needed, ready-made images from Docker Hub or </w:t>
+      </w:r>
+      <w:proofErr w:type="gramStart"/>
+      <w:r>
+        <w:t>other .</w:t>
+      </w:r>
+      <w:proofErr w:type="gramEnd"/>
+    </w:p>
+    <w:p>
+      <w:r>
+        <w:t>DOCKERIGNORE</w:t>
+      </w:r>
+    </w:p>
+    <w:p>
+      <w:r>
+        <w:t>Says which files will not be packed into the Docker image.</w:t>
+      </w:r>
+    </w:p>
+    <w:p>
+      <w:r>
+        <w:t>DOCKER IMAGE</w:t>
+      </w:r>
+    </w:p>
+    <w:p>
+      <w:r>
+        <w:t xml:space="preserve">Ready-made from Docker Hub, or one you have created. </w:t>
+      </w:r>
+      <w:r>
+        <w:t>Template that can be used to create container.</w:t>
+      </w:r>
+    </w:p>
+    <w:p>
+      <w:proofErr w:type="gramStart"/>
+      <w:r>
+        <w:t>E.g.</w:t>
+      </w:r>
+      <w:proofErr w:type="gramEnd"/>
+      <w:r>
+        <w:t xml:space="preserve"> some MariaDB image you want to take into use. It’s a snapshot of </w:t>
+      </w:r>
+      <w:r>
+        <w:t xml:space="preserve">a running/runnable MariaDB or other DB server that starts from a certain documented state. </w:t>
+      </w:r>
+      <w:proofErr w:type="gramStart"/>
+      <w:r>
+        <w:t>Typically</w:t>
+      </w:r>
+      <w:proofErr w:type="gramEnd"/>
+      <w:r>
+        <w:t xml:space="preserve"> there is a root user with known password (public information, everyone knows the password!), a certain database/schema created, like ‘test’. When taking that image into use, you must then immediately:</w:t>
+      </w:r>
+    </w:p>
+    <w:p>
+      <w:pPr>
+        <w:pStyle w:val="ListParagraph"/>
+        <w:numPr>
+          <w:ilvl w:val="0"/>
+          <w:numId w:val="3"/>
+        </w:numPr>
+      </w:pPr>
+      <w:r>
+        <w:t xml:space="preserve">secure the root user by changing the </w:t>
+      </w:r>
+      <w:proofErr w:type="gramStart"/>
+      <w:r>
+        <w:t>password</w:t>
+      </w:r>
+      <w:proofErr w:type="gramEnd"/>
+    </w:p>
+    <w:p>
+      <w:pPr>
+        <w:pStyle w:val="ListParagraph"/>
+        <w:numPr>
+          <w:ilvl w:val="0"/>
+          <w:numId w:val="3"/>
+        </w:numPr>
+      </w:pPr>
+      <w:r>
+        <w:t xml:space="preserve">create a user with less privileges with safe password or other safe access. </w:t>
+      </w:r>
+    </w:p>
+    <w:p>
+      <w:pPr>
+        <w:pStyle w:val="ListParagraph"/>
+        <w:numPr>
+          <w:ilvl w:val="0"/>
+          <w:numId w:val="3"/>
+        </w:numPr>
+      </w:pPr>
+      <w:r>
+        <w:t>give that user access to wanted schema etc.</w:t>
+      </w:r>
+    </w:p>
+    <w:p>
+      <w:pPr>
+        <w:pStyle w:val="ListParagraph"/>
+        <w:numPr>
+          <w:ilvl w:val="0"/>
+          <w:numId w:val="3"/>
+        </w:numPr>
+      </w:pPr>
+      <w:r>
+        <w:t xml:space="preserve">continue possibly with table creation, </w:t>
+      </w:r>
+      <w:proofErr w:type="spellStart"/>
+      <w:r>
+        <w:t>etc</w:t>
+      </w:r>
+      <w:proofErr w:type="spellEnd"/>
+      <w:r>
+        <w:t>…</w:t>
+      </w:r>
+    </w:p>
+    <w:p>
+      <w:r>
+        <w:t xml:space="preserve">DOCKER IMAGE REGISTRY – </w:t>
+      </w:r>
+      <w:proofErr w:type="gramStart"/>
+      <w:r>
+        <w:t>e.g.</w:t>
+      </w:r>
+      <w:proofErr w:type="gramEnd"/>
+      <w:r>
+        <w:t xml:space="preserve"> Docker Hub</w:t>
+      </w:r>
+    </w:p>
+    <w:p>
+      <w:r>
+        <w:t>We can push/publish our images for other to use. Or pull/download images to use ourselves.</w:t>
+      </w:r>
+    </w:p>
+    <w:p>
+      <w:r>
+        <w:t>DOCKER COMPOSE</w:t>
+      </w:r>
+    </w:p>
+    <w:p>
+      <w:r>
+        <w:t xml:space="preserve">Tool for creating and starting multiple containers that talk to each other. </w:t>
+      </w:r>
+      <w:proofErr w:type="gramStart"/>
+      <w:r>
+        <w:t>Thus</w:t>
+      </w:r>
+      <w:proofErr w:type="gramEnd"/>
+      <w:r>
+        <w:t xml:space="preserve"> you have to make some ports exposed, or define (virtual) networks shared by multiple containers, or share volumes.</w:t>
+      </w:r>
+      <w:r>
+        <w:t xml:space="preserve"> You can define those in a docker-</w:t>
+      </w:r>
+      <w:proofErr w:type="spellStart"/>
+      <w:r>
+        <w:t>compose.yml</w:t>
+      </w:r>
+      <w:proofErr w:type="spellEnd"/>
+      <w:r>
+        <w:t xml:space="preserve"> </w:t>
+      </w:r>
+      <w:proofErr w:type="gramStart"/>
+      <w:r>
+        <w:t>file</w:t>
+      </w:r>
+      <w:proofErr w:type="gramEnd"/>
+    </w:p>
+    <w:p>
+      <w:r>
+        <w:t>DOCKER VOLUME</w:t>
+      </w:r>
+    </w:p>
+    <w:p>
+      <w:r>
+        <w:t>Persisted folder and files on disk. Allows sharing between containers, but also keeping data between container deletion and re-creation.</w:t>
       </w:r>
     </w:p>
     <w:sectPr>
@@ -889,7 +1213,7 @@
 </file>
 
 <file path=word/numbering.xml><?xml version="1.0" encoding="utf-8"?>
-<w:numbering xmlns:wpc="http://schemas.microsoft.com/office/word/2010/wordprocessingCanvas" xmlns:cx="http://schemas.microsoft.com/office/drawing/2014/chartex" xmlns:cx1="http://schemas.microsoft.com/office/drawing/2015/9/8/chartex" xmlns:cx2="http://schemas.microsoft.com/office/drawing/2015/10/21/chartex" xmlns:cx3="http://schemas.microsoft.com/office/drawing/2016/5/9/chartex" xmlns:cx4="http://schemas.microsoft.com/office/drawing/2016/5/10/chartex" xmlns:cx5="http://schemas.microsoft.com/office/drawing/2016/5/11/chartex" xmlns:cx6="http://schemas.microsoft.com/office/drawing/2016/5/12/chartex" xmlns:cx7="http://schemas.microsoft.com/office/drawing/2016/5/13/chartex" xmlns:cx8="http://schemas.microsoft.com/office/drawing/2016/5/14/chartex" xmlns:mc="http://schemas.openxmlformats.org/markup-compatibility/2006" xmlns:aink="http://schemas.microsoft.com/office/drawing/2016/ink" xmlns:am3d="http://schemas.microsoft.com/office/drawing/2017/model3d" xmlns:o="urn:schemas-microsoft-com:office:office" xmlns:r="http://schemas.openxmlformats.org/officeDocument/2006/relationships" xmlns:m="http://schemas.openxmlformats.org/officeDocument/2006/math" xmlns:v="urn:schemas-microsoft-com:vml" xmlns:wp14="http://schemas.microsoft.com/office/word/2010/wordprocessingDrawing" xmlns:wp="http://schemas.openxmlformats.org/drawingml/2006/wordprocessingDrawing" xmlns:w10="urn:schemas-microsoft-com:office:word" xmlns:w="http://schemas.openxmlformats.org/wordprocessingml/2006/main" xmlns:w14="http://schemas.microsoft.com/office/word/2010/wordml" xmlns:w15="http://schemas.microsoft.com/office/word/2012/wordml" xmlns:w16cid="http://schemas.microsoft.com/office/word/2016/wordml/cid" xmlns:w16se="http://schemas.microsoft.com/office/word/2015/wordml/symex" xmlns:wpg="http://schemas.microsoft.com/office/word/2010/wordprocessingGroup" xmlns:wpi="http://schemas.microsoft.com/office/word/2010/wordprocessingInk" xmlns:wne="http://schemas.microsoft.com/office/word/2006/wordml" xmlns:wps="http://schemas.microsoft.com/office/word/2010/wordprocessingShape" mc:Ignorable="w14 w15 w16se w16cid wp14">
+<w:numbering xmlns:wpc="http://schemas.microsoft.com/office/word/2010/wordprocessingCanvas" xmlns:cx="http://schemas.microsoft.com/office/drawing/2014/chartex" xmlns:cx1="http://schemas.microsoft.com/office/drawing/2015/9/8/chartex" xmlns:cx2="http://schemas.microsoft.com/office/drawing/2015/10/21/chartex" xmlns:cx3="http://schemas.microsoft.com/office/drawing/2016/5/9/chartex" xmlns:cx4="http://schemas.microsoft.com/office/drawing/2016/5/10/chartex" xmlns:cx5="http://schemas.microsoft.com/office/drawing/2016/5/11/chartex" xmlns:cx6="http://schemas.microsoft.com/office/drawing/2016/5/12/chartex" xmlns:cx7="http://schemas.microsoft.com/office/drawing/2016/5/13/chartex" xmlns:cx8="http://schemas.microsoft.com/office/drawing/2016/5/14/chartex" xmlns:mc="http://schemas.openxmlformats.org/markup-compatibility/2006" xmlns:aink="http://schemas.microsoft.com/office/drawing/2016/ink" xmlns:am3d="http://schemas.microsoft.com/office/drawing/2017/model3d" xmlns:o="urn:schemas-microsoft-com:office:office" xmlns:oel="http://schemas.microsoft.com/office/2019/extlst" xmlns:r="http://schemas.openxmlformats.org/officeDocument/2006/relationships" xmlns:m="http://schemas.openxmlformats.org/officeDocument/2006/math" xmlns:v="urn:schemas-microsoft-com:vml" xmlns:wp14="http://schemas.microsoft.com/office/word/2010/wordprocessingDrawing" xmlns:wp="http://schemas.openxmlformats.org/drawingml/2006/wordprocessingDrawing" xmlns:w10="urn:schemas-microsoft-com:office:word" xmlns:w="http://schemas.openxmlformats.org/wordprocessingml/2006/main" xmlns:w14="http://schemas.microsoft.com/office/word/2010/wordml" xmlns:w15="http://schemas.microsoft.com/office/word/2012/wordml" xmlns:w16cex="http://schemas.microsoft.com/office/word/2018/wordml/cex" xmlns:w16cid="http://schemas.microsoft.com/office/word/2016/wordml/cid" xmlns:w16="http://schemas.microsoft.com/office/word/2018/wordml" xmlns:w16sdtdh="http://schemas.microsoft.com/office/word/2020/wordml/sdtdatahash" xmlns:w16se="http://schemas.microsoft.com/office/word/2015/wordml/symex" xmlns:wpg="http://schemas.microsoft.com/office/word/2010/wordprocessingGroup" xmlns:wpi="http://schemas.microsoft.com/office/word/2010/wordprocessingInk" xmlns:wne="http://schemas.microsoft.com/office/word/2006/wordml" xmlns:wps="http://schemas.microsoft.com/office/word/2010/wordprocessingShape" mc:Ignorable="w14 w15 w16se w16cid w16 w16cex w16sdtdh wp14">
   <w:abstractNum w:abstractNumId="0" w15:restartNumberingAfterBreak="0">
     <w:nsid w:val="0DC31788"/>
     <w:multiLevelType w:val="hybridMultilevel"/>
@@ -1004,6 +1328,119 @@
     </w:lvl>
   </w:abstractNum>
   <w:abstractNum w:abstractNumId="1" w15:restartNumberingAfterBreak="0">
+    <w:nsid w:val="122B1DEF"/>
+    <w:multiLevelType w:val="hybridMultilevel"/>
+    <w:tmpl w:val="41C47602"/>
+    <w:lvl w:ilvl="0" w:tplc="062AB3DC">
+      <w:start w:val="1"/>
+      <w:numFmt w:val="bullet"/>
+      <w:lvlText w:val="-"/>
+      <w:lvlJc w:val="left"/>
+      <w:pPr>
+        <w:ind w:left="720" w:hanging="360"/>
+      </w:pPr>
+      <w:rPr>
+        <w:rFonts w:ascii="Calibri" w:eastAsiaTheme="minorHAnsi" w:hAnsi="Calibri" w:cs="Calibri" w:hint="default"/>
+      </w:rPr>
+    </w:lvl>
+    <w:lvl w:ilvl="1" w:tplc="040B0003" w:tentative="1">
+      <w:start w:val="1"/>
+      <w:numFmt w:val="bullet"/>
+      <w:lvlText w:val="o"/>
+      <w:lvlJc w:val="left"/>
+      <w:pPr>
+        <w:ind w:left="1440" w:hanging="360"/>
+      </w:pPr>
+      <w:rPr>
+        <w:rFonts w:ascii="Courier New" w:hAnsi="Courier New" w:cs="Courier New" w:hint="default"/>
+      </w:rPr>
+    </w:lvl>
+    <w:lvl w:ilvl="2" w:tplc="040B0005" w:tentative="1">
+      <w:start w:val="1"/>
+      <w:numFmt w:val="bullet"/>
+      <w:lvlText w:val=""/>
+      <w:lvlJc w:val="left"/>
+      <w:pPr>
+        <w:ind w:left="2160" w:hanging="360"/>
+      </w:pPr>
+      <w:rPr>
+        <w:rFonts w:ascii="Wingdings" w:hAnsi="Wingdings" w:hint="default"/>
+      </w:rPr>
+    </w:lvl>
+    <w:lvl w:ilvl="3" w:tplc="040B0001" w:tentative="1">
+      <w:start w:val="1"/>
+      <w:numFmt w:val="bullet"/>
+      <w:lvlText w:val=""/>
+      <w:lvlJc w:val="left"/>
+      <w:pPr>
+        <w:ind w:left="2880" w:hanging="360"/>
+      </w:pPr>
+      <w:rPr>
+        <w:rFonts w:ascii="Symbol" w:hAnsi="Symbol" w:hint="default"/>
+      </w:rPr>
+    </w:lvl>
+    <w:lvl w:ilvl="4" w:tplc="040B0003" w:tentative="1">
+      <w:start w:val="1"/>
+      <w:numFmt w:val="bullet"/>
+      <w:lvlText w:val="o"/>
+      <w:lvlJc w:val="left"/>
+      <w:pPr>
+        <w:ind w:left="3600" w:hanging="360"/>
+      </w:pPr>
+      <w:rPr>
+        <w:rFonts w:ascii="Courier New" w:hAnsi="Courier New" w:cs="Courier New" w:hint="default"/>
+      </w:rPr>
+    </w:lvl>
+    <w:lvl w:ilvl="5" w:tplc="040B0005" w:tentative="1">
+      <w:start w:val="1"/>
+      <w:numFmt w:val="bullet"/>
+      <w:lvlText w:val=""/>
+      <w:lvlJc w:val="left"/>
+      <w:pPr>
+        <w:ind w:left="4320" w:hanging="360"/>
+      </w:pPr>
+      <w:rPr>
+        <w:rFonts w:ascii="Wingdings" w:hAnsi="Wingdings" w:hint="default"/>
+      </w:rPr>
+    </w:lvl>
+    <w:lvl w:ilvl="6" w:tplc="040B0001" w:tentative="1">
+      <w:start w:val="1"/>
+      <w:numFmt w:val="bullet"/>
+      <w:lvlText w:val=""/>
+      <w:lvlJc w:val="left"/>
+      <w:pPr>
+        <w:ind w:left="5040" w:hanging="360"/>
+      </w:pPr>
+      <w:rPr>
+        <w:rFonts w:ascii="Symbol" w:hAnsi="Symbol" w:hint="default"/>
+      </w:rPr>
+    </w:lvl>
+    <w:lvl w:ilvl="7" w:tplc="040B0003" w:tentative="1">
+      <w:start w:val="1"/>
+      <w:numFmt w:val="bullet"/>
+      <w:lvlText w:val="o"/>
+      <w:lvlJc w:val="left"/>
+      <w:pPr>
+        <w:ind w:left="5760" w:hanging="360"/>
+      </w:pPr>
+      <w:rPr>
+        <w:rFonts w:ascii="Courier New" w:hAnsi="Courier New" w:cs="Courier New" w:hint="default"/>
+      </w:rPr>
+    </w:lvl>
+    <w:lvl w:ilvl="8" w:tplc="040B0005" w:tentative="1">
+      <w:start w:val="1"/>
+      <w:numFmt w:val="bullet"/>
+      <w:lvlText w:val=""/>
+      <w:lvlJc w:val="left"/>
+      <w:pPr>
+        <w:ind w:left="6480" w:hanging="360"/>
+      </w:pPr>
+      <w:rPr>
+        <w:rFonts w:ascii="Wingdings" w:hAnsi="Wingdings" w:hint="default"/>
+      </w:rPr>
+    </w:lvl>
+  </w:abstractNum>
+  <w:abstractNum w:abstractNumId="2" w15:restartNumberingAfterBreak="0">
     <w:nsid w:val="7B025A21"/>
     <w:multiLevelType w:val="hybridMultilevel"/>
     <w:tmpl w:val="B8EA61B8"/>
@@ -1092,17 +1529,20 @@
       </w:pPr>
     </w:lvl>
   </w:abstractNum>
-  <w:num w:numId="1">
+  <w:num w:numId="1" w16cid:durableId="1415661367">
+    <w:abstractNumId w:val="2"/>
+  </w:num>
+  <w:num w:numId="2" w16cid:durableId="1982268747">
+    <w:abstractNumId w:val="0"/>
+  </w:num>
+  <w:num w:numId="3" w16cid:durableId="1849171336">
     <w:abstractNumId w:val="1"/>
-  </w:num>
-  <w:num w:numId="2">
-    <w:abstractNumId w:val="0"/>
   </w:num>
 </w:numbering>
 </file>
 
 <file path=word/styles.xml><?xml version="1.0" encoding="utf-8"?>
-<w:styles xmlns:mc="http://schemas.openxmlformats.org/markup-compatibility/2006" xmlns:r="http://schemas.openxmlformats.org/officeDocument/2006/relationships" xmlns:w="http://schemas.openxmlformats.org/wordprocessingml/2006/main" xmlns:w14="http://schemas.microsoft.com/office/word/2010/wordml" xmlns:w15="http://schemas.microsoft.com/office/word/2012/wordml" xmlns:w16cid="http://schemas.microsoft.com/office/word/2016/wordml/cid" xmlns:w16se="http://schemas.microsoft.com/office/word/2015/wordml/symex" mc:Ignorable="w14 w15 w16se w16cid">
+<w:styles xmlns:mc="http://schemas.openxmlformats.org/markup-compatibility/2006" xmlns:r="http://schemas.openxmlformats.org/officeDocument/2006/relationships" xmlns:w="http://schemas.openxmlformats.org/wordprocessingml/2006/main" xmlns:w14="http://schemas.microsoft.com/office/word/2010/wordml" xmlns:w15="http://schemas.microsoft.com/office/word/2012/wordml" xmlns:w16cex="http://schemas.microsoft.com/office/word/2018/wordml/cex" xmlns:w16cid="http://schemas.microsoft.com/office/word/2016/wordml/cid" xmlns:w16="http://schemas.microsoft.com/office/word/2018/wordml" xmlns:w16sdtdh="http://schemas.microsoft.com/office/word/2020/wordml/sdtdatahash" xmlns:w16se="http://schemas.microsoft.com/office/word/2015/wordml/symex" mc:Ignorable="w14 w15 w16se w16cid w16 w16cex w16sdtdh">
   <w:docDefaults>
     <w:rPrDefault>
       <w:rPr>
@@ -1118,7 +1558,7 @@
       </w:pPr>
     </w:pPrDefault>
   </w:docDefaults>
-  <w:latentStyles w:defLockedState="0" w:defUIPriority="99" w:defSemiHidden="0" w:defUnhideWhenUsed="0" w:defQFormat="0" w:count="375">
+  <w:latentStyles w:defLockedState="0" w:defUIPriority="99" w:defSemiHidden="0" w:defUnhideWhenUsed="0" w:defQFormat="0" w:count="376">
     <w:lsdException w:name="Normal" w:uiPriority="0" w:qFormat="1"/>
     <w:lsdException w:name="heading 1" w:uiPriority="9" w:qFormat="1"/>
     <w:lsdException w:name="heading 2" w:semiHidden="1" w:uiPriority="9" w:unhideWhenUsed="1" w:qFormat="1"/>
@@ -1494,6 +1934,7 @@
     <w:lsdException w:name="Smart Hyperlink" w:semiHidden="1" w:unhideWhenUsed="1"/>
     <w:lsdException w:name="Hashtag" w:semiHidden="1" w:unhideWhenUsed="1"/>
     <w:lsdException w:name="Unresolved Mention" w:semiHidden="1" w:unhideWhenUsed="1"/>
+    <w:lsdException w:name="Smart Link" w:semiHidden="1" w:unhideWhenUsed="1"/>
   </w:latentStyles>
   <w:style w:type="paragraph" w:default="1" w:styleId="Normal">
     <w:name w:val="Normal"/>

</xml_diff>